<commit_message>
update content according to prof. comment
</commit_message>
<xml_diff>
--- a/MOST20_phd_scholarship/apply_src.docx
+++ b/MOST20_phd_scholarship/apply_src.docx
@@ -1488,21 +1488,27 @@
               <w:rPr>
                 <w:rFonts w:ascii="標楷體" w:eastAsia="標楷體" w:hAnsi="標楷體" w:cs="Times New Roman"/>
               </w:rPr>
-              <w:t xml:space="preserve">articipate in two research </w:t>
-            </w:r>
-            <w:proofErr w:type="gramStart"/>
-            <w:r>
-              <w:rPr>
-                <w:rFonts w:ascii="標楷體" w:eastAsia="標楷體" w:hAnsi="標楷體" w:cs="Times New Roman"/>
-              </w:rPr>
-              <w:t>project</w:t>
-            </w:r>
-            <w:proofErr w:type="gramEnd"/>
+              <w:t>articipate in two research project</w:t>
+            </w:r>
+            <w:r>
+              <w:rPr>
+                <w:rFonts w:ascii="標楷體" w:eastAsia="標楷體" w:hAnsi="標楷體" w:cs="Times New Roman"/>
+              </w:rPr>
+              <w:t>s</w:t>
+            </w:r>
+            <w:bookmarkStart w:id="0" w:name="_GoBack"/>
+            <w:bookmarkEnd w:id="0"/>
             <w:r>
               <w:rPr>
                 <w:rFonts w:ascii="標楷體" w:eastAsia="標楷體" w:hAnsi="標楷體" w:cs="Times New Roman"/>
               </w:rPr>
               <w:t>: a MOST project on multimedia and an UMC joint project on machine learning</w:t>
+            </w:r>
+            <w:r>
+              <w:rPr>
+                <w:rFonts w:ascii="標楷體" w:eastAsia="標楷體" w:hAnsi="標楷體" w:cs="Times New Roman" w:hint="eastAsia"/>
+              </w:rPr>
+              <w:t>.</w:t>
             </w:r>
           </w:p>
         </w:tc>
@@ -1556,8 +1562,6 @@
               </w:rPr>
               <w:t>本獎學金申請表</w:t>
             </w:r>
-            <w:bookmarkStart w:id="0" w:name="_GoBack"/>
-            <w:bookmarkEnd w:id="0"/>
           </w:p>
           <w:p>
             <w:pPr>

</xml_diff>